<commit_message>
[database] tambah tabel pakta integritas akhir panitia
</commit_message>
<xml_diff>
--- a/templates/12a Pakta Integritas Akhir Panitia.docx
+++ b/templates/12a Pakta Integritas Akhir Panitia.docx
@@ -1,6 +1,6 @@
 
 <file path=word/document.xml><?xml version="1.0" encoding="utf-8"?>
-<w:document xmlns:wpc="http://schemas.microsoft.com/office/word/2010/wordprocessingCanvas" xmlns:mc="http://schemas.openxmlformats.org/markup-compatibility/2006" xmlns:o="urn:schemas-microsoft-com:office:office" xmlns:r="http://schemas.openxmlformats.org/officeDocument/2006/relationships" xmlns:m="http://schemas.openxmlformats.org/officeDocument/2006/math" xmlns:v="urn:schemas-microsoft-com:vml" xmlns:wp14="http://schemas.microsoft.com/office/word/2010/wordprocessingDrawing" xmlns:wp="http://schemas.openxmlformats.org/drawingml/2006/wordprocessingDrawing" xmlns:w10="urn:schemas-microsoft-com:office:word" xmlns:w="http://schemas.openxmlformats.org/wordprocessingml/2006/main" xmlns:w14="http://schemas.microsoft.com/office/word/2010/wordml" xmlns:wpg="http://schemas.microsoft.com/office/word/2010/wordprocessingGroup" xmlns:wpi="http://schemas.microsoft.com/office/word/2010/wordprocessingInk" xmlns:wne="http://schemas.microsoft.com/office/word/2006/wordml" xmlns:wps="http://schemas.microsoft.com/office/word/2010/wordprocessingShape" mc:Ignorable="w14 wp14">
+<w:document xmlns:wpc="http://schemas.microsoft.com/office/word/2010/wordprocessingCanvas" xmlns:mo="http://schemas.microsoft.com/office/mac/office/2008/main" xmlns:mc="http://schemas.openxmlformats.org/markup-compatibility/2006" xmlns:mv="urn:schemas-microsoft-com:mac:vml" xmlns:o="urn:schemas-microsoft-com:office:office" xmlns:r="http://schemas.openxmlformats.org/officeDocument/2006/relationships" xmlns:m="http://schemas.openxmlformats.org/officeDocument/2006/math" xmlns:v="urn:schemas-microsoft-com:vml" xmlns:wp14="http://schemas.microsoft.com/office/word/2010/wordprocessingDrawing" xmlns:wp="http://schemas.openxmlformats.org/drawingml/2006/wordprocessingDrawing" xmlns:w10="urn:schemas-microsoft-com:office:word" xmlns:w="http://schemas.openxmlformats.org/wordprocessingml/2006/main" xmlns:w14="http://schemas.microsoft.com/office/word/2010/wordml" xmlns:wpg="http://schemas.microsoft.com/office/word/2010/wordprocessingGroup" xmlns:wpi="http://schemas.microsoft.com/office/word/2010/wordprocessingInk" xmlns:wne="http://schemas.microsoft.com/office/word/2006/wordml" xmlns:wps="http://schemas.microsoft.com/office/word/2010/wordprocessingShape" mc:Ignorable="w14 wp14">
   <w:body>
     <w:p>
       <w:pPr>
@@ -228,6 +228,7 @@
         <w:t xml:space="preserve"> </w:t>
       </w:r>
       <w:proofErr w:type="spellStart"/>
+      <w:proofErr w:type="gramStart"/>
       <w:r>
         <w:rPr>
           <w:rFonts w:ascii="Arial" w:hAnsi="Arial" w:cs="Arial"/>
@@ -255,6 +256,7 @@
         <w:t>Direksi</w:t>
       </w:r>
       <w:proofErr w:type="spellEnd"/>
+      <w:proofErr w:type="gramEnd"/>
       <w:r>
         <w:rPr>
           <w:rFonts w:ascii="Arial" w:hAnsi="Arial" w:cs="Arial"/>
@@ -759,16 +761,35 @@
         </w:rPr>
         <w:t xml:space="preserve"> </w:t>
       </w:r>
-      <w:proofErr w:type="spellStart"/>
-      <w:r>
-        <w:rPr>
-          <w:rFonts w:ascii="Arial" w:hAnsi="Arial" w:cs="Arial"/>
-          <w:sz w:val="20"/>
-          <w:szCs w:val="20"/>
-        </w:rPr>
-        <w:t>pelelangan</w:t>
-      </w:r>
-      <w:proofErr w:type="spellEnd"/>
+      <w:r>
+        <w:rPr>
+          <w:rFonts w:ascii="Arial" w:hAnsi="Arial" w:cs="Arial"/>
+          <w:sz w:val="20"/>
+          <w:szCs w:val="20"/>
+          <w:highlight w:val="cyan"/>
+        </w:rPr>
+        <w:t>#</w:t>
+      </w:r>
+      <w:proofErr w:type="spellStart"/>
+      <w:r>
+        <w:rPr>
+          <w:rFonts w:ascii="Arial" w:hAnsi="Arial" w:cs="Arial"/>
+          <w:sz w:val="20"/>
+          <w:szCs w:val="20"/>
+          <w:highlight w:val="cyan"/>
+        </w:rPr>
+        <w:t>metodepengadaan</w:t>
+      </w:r>
+      <w:proofErr w:type="spellEnd"/>
+      <w:r>
+        <w:rPr>
+          <w:rFonts w:ascii="Arial" w:hAnsi="Arial" w:cs="Arial"/>
+          <w:sz w:val="20"/>
+          <w:szCs w:val="20"/>
+          <w:highlight w:val="cyan"/>
+        </w:rPr>
+        <w:t>#</w:t>
+      </w:r>
       <w:r>
         <w:rPr>
           <w:rFonts w:ascii="Arial" w:hAnsi="Arial" w:cs="Arial"/>
@@ -1068,8 +1089,18 @@
           <w:sz w:val="20"/>
           <w:szCs w:val="20"/>
         </w:rPr>
-        <w:t xml:space="preserve"> No. :</w:t>
-      </w:r>
+        <w:t xml:space="preserve"> No</w:t>
+      </w:r>
+      <w:proofErr w:type="gramStart"/>
+      <w:r>
+        <w:rPr>
+          <w:rFonts w:ascii="Arial" w:hAnsi="Arial" w:cs="Arial"/>
+          <w:sz w:val="20"/>
+          <w:szCs w:val="20"/>
+        </w:rPr>
+        <w:t>. :</w:t>
+      </w:r>
+      <w:proofErr w:type="gramEnd"/>
       <w:r>
         <w:rPr>
           <w:rFonts w:ascii="Arial" w:hAnsi="Arial" w:cs="Arial"/>
@@ -1684,7 +1715,17 @@
           <w:sz w:val="20"/>
           <w:szCs w:val="20"/>
         </w:rPr>
-        <w:t>melaksanakan</w:t>
+        <w:t>melaksanak</w:t>
+      </w:r>
+      <w:bookmarkStart w:id="0" w:name="_GoBack"/>
+      <w:bookmarkEnd w:id="0"/>
+      <w:r>
+        <w:rPr>
+          <w:rFonts w:ascii="Arial" w:hAnsi="Arial" w:cs="Arial"/>
+          <w:sz w:val="20"/>
+          <w:szCs w:val="20"/>
+        </w:rPr>
+        <w:t>an</w:t>
       </w:r>
       <w:proofErr w:type="spellEnd"/>
       <w:r>
@@ -4758,6 +4799,7 @@
         </w:rPr>
       </w:pPr>
       <w:proofErr w:type="spellStart"/>
+      <w:proofErr w:type="gramStart"/>
       <w:r>
         <w:rPr>
           <w:rFonts w:ascii="Arial" w:hAnsi="Arial" w:cs="Arial"/>
@@ -4919,6 +4961,7 @@
         </w:rPr>
         <w:t>.</w:t>
       </w:r>
+      <w:proofErr w:type="gramEnd"/>
     </w:p>
     <w:p>
       <w:pPr>
@@ -5339,8 +5382,6 @@
         </w:rPr>
         <w:t xml:space="preserve">: </w:t>
       </w:r>
-      <w:bookmarkStart w:id="0" w:name="_GoBack"/>
-      <w:bookmarkEnd w:id="0"/>
       <w:r>
         <w:rPr>
           <w:rFonts w:ascii="Arial" w:hAnsi="Arial" w:cs="Arial"/>
@@ -5383,7 +5424,7 @@
 </file>
 
 <file path=word/numbering.xml><?xml version="1.0" encoding="utf-8"?>
-<w:numbering xmlns:wpc="http://schemas.microsoft.com/office/word/2010/wordprocessingCanvas" xmlns:mc="http://schemas.openxmlformats.org/markup-compatibility/2006" xmlns:o="urn:schemas-microsoft-com:office:office" xmlns:r="http://schemas.openxmlformats.org/officeDocument/2006/relationships" xmlns:m="http://schemas.openxmlformats.org/officeDocument/2006/math" xmlns:v="urn:schemas-microsoft-com:vml" xmlns:wp14="http://schemas.microsoft.com/office/word/2010/wordprocessingDrawing" xmlns:wp="http://schemas.openxmlformats.org/drawingml/2006/wordprocessingDrawing" xmlns:w10="urn:schemas-microsoft-com:office:word" xmlns:w="http://schemas.openxmlformats.org/wordprocessingml/2006/main" xmlns:w14="http://schemas.microsoft.com/office/word/2010/wordml" xmlns:wpg="http://schemas.microsoft.com/office/word/2010/wordprocessingGroup" xmlns:wpi="http://schemas.microsoft.com/office/word/2010/wordprocessingInk" xmlns:wne="http://schemas.microsoft.com/office/word/2006/wordml" xmlns:wps="http://schemas.microsoft.com/office/word/2010/wordprocessingShape" mc:Ignorable="w14 wp14">
+<w:numbering xmlns:wpc="http://schemas.microsoft.com/office/word/2010/wordprocessingCanvas" xmlns:mo="http://schemas.microsoft.com/office/mac/office/2008/main" xmlns:mc="http://schemas.openxmlformats.org/markup-compatibility/2006" xmlns:mv="urn:schemas-microsoft-com:mac:vml" xmlns:o="urn:schemas-microsoft-com:office:office" xmlns:r="http://schemas.openxmlformats.org/officeDocument/2006/relationships" xmlns:m="http://schemas.openxmlformats.org/officeDocument/2006/math" xmlns:v="urn:schemas-microsoft-com:vml" xmlns:wp14="http://schemas.microsoft.com/office/word/2010/wordprocessingDrawing" xmlns:wp="http://schemas.openxmlformats.org/drawingml/2006/wordprocessingDrawing" xmlns:w10="urn:schemas-microsoft-com:office:word" xmlns:w="http://schemas.openxmlformats.org/wordprocessingml/2006/main" xmlns:w14="http://schemas.microsoft.com/office/word/2010/wordml" xmlns:wpg="http://schemas.microsoft.com/office/word/2010/wordprocessingGroup" xmlns:wpi="http://schemas.microsoft.com/office/word/2010/wordprocessingInk" xmlns:wne="http://schemas.microsoft.com/office/word/2006/wordml" xmlns:wps="http://schemas.microsoft.com/office/word/2010/wordprocessingShape" mc:Ignorable="w14 wp14">
   <w:abstractNum w:abstractNumId="0">
     <w:nsid w:val="67335D05"/>
     <w:multiLevelType w:val="hybridMultilevel"/>
@@ -5520,7 +5561,7 @@
       </w:pPr>
     </w:pPrDefault>
   </w:docDefaults>
-  <w:latentStyles w:defLockedState="0" w:defUIPriority="99" w:defSemiHidden="1" w:defUnhideWhenUsed="1" w:defQFormat="0" w:count="267">
+  <w:latentStyles w:defLockedState="0" w:defUIPriority="99" w:defSemiHidden="1" w:defUnhideWhenUsed="1" w:defQFormat="0" w:count="276">
     <w:lsdException w:name="Normal" w:semiHidden="0" w:uiPriority="0" w:unhideWhenUsed="0" w:qFormat="1"/>
     <w:lsdException w:name="heading 1" w:semiHidden="0" w:uiPriority="9" w:unhideWhenUsed="0" w:qFormat="1"/>
     <w:lsdException w:name="heading 2" w:uiPriority="9" w:qFormat="1"/>
@@ -5698,7 +5739,7 @@
 </file>
 
 <file path=word/stylesWithEffects.xml><?xml version="1.0" encoding="utf-8"?>
-<w:styles xmlns:wpc="http://schemas.microsoft.com/office/word/2010/wordprocessingCanvas" xmlns:mc="http://schemas.openxmlformats.org/markup-compatibility/2006" xmlns:o="urn:schemas-microsoft-com:office:office" xmlns:r="http://schemas.openxmlformats.org/officeDocument/2006/relationships" xmlns:m="http://schemas.openxmlformats.org/officeDocument/2006/math" xmlns:v="urn:schemas-microsoft-com:vml" xmlns:wp14="http://schemas.microsoft.com/office/word/2010/wordprocessingDrawing" xmlns:wp="http://schemas.openxmlformats.org/drawingml/2006/wordprocessingDrawing" xmlns:w10="urn:schemas-microsoft-com:office:word" xmlns:w="http://schemas.openxmlformats.org/wordprocessingml/2006/main" xmlns:w14="http://schemas.microsoft.com/office/word/2010/wordml" xmlns:wpg="http://schemas.microsoft.com/office/word/2010/wordprocessingGroup" xmlns:wpi="http://schemas.microsoft.com/office/word/2010/wordprocessingInk" xmlns:wne="http://schemas.microsoft.com/office/word/2006/wordml" xmlns:wps="http://schemas.microsoft.com/office/word/2010/wordprocessingShape" mc:Ignorable="w14 wp14">
+<w:styles xmlns:wpc="http://schemas.microsoft.com/office/word/2010/wordprocessingCanvas" xmlns:mo="http://schemas.microsoft.com/office/mac/office/2008/main" xmlns:mc="http://schemas.openxmlformats.org/markup-compatibility/2006" xmlns:mv="urn:schemas-microsoft-com:mac:vml" xmlns:o="urn:schemas-microsoft-com:office:office" xmlns:r="http://schemas.openxmlformats.org/officeDocument/2006/relationships" xmlns:m="http://schemas.openxmlformats.org/officeDocument/2006/math" xmlns:v="urn:schemas-microsoft-com:vml" xmlns:wp14="http://schemas.microsoft.com/office/word/2010/wordprocessingDrawing" xmlns:wp="http://schemas.openxmlformats.org/drawingml/2006/wordprocessingDrawing" xmlns:w10="urn:schemas-microsoft-com:office:word" xmlns:w="http://schemas.openxmlformats.org/wordprocessingml/2006/main" xmlns:w14="http://schemas.microsoft.com/office/word/2010/wordml" xmlns:wpg="http://schemas.microsoft.com/office/word/2010/wordprocessingGroup" xmlns:wpi="http://schemas.microsoft.com/office/word/2010/wordprocessingInk" xmlns:wne="http://schemas.microsoft.com/office/word/2006/wordml" xmlns:wps="http://schemas.microsoft.com/office/word/2010/wordprocessingShape" mc:Ignorable="w14 wp14">
   <w:docDefaults>
     <w:rPrDefault>
       <w:rPr>
@@ -5714,7 +5755,7 @@
       </w:pPr>
     </w:pPrDefault>
   </w:docDefaults>
-  <w:latentStyles w:defLockedState="0" w:defUIPriority="99" w:defSemiHidden="1" w:defUnhideWhenUsed="1" w:defQFormat="0" w:count="267">
+  <w:latentStyles w:defLockedState="0" w:defUIPriority="99" w:defSemiHidden="1" w:defUnhideWhenUsed="1" w:defQFormat="0" w:count="276">
     <w:lsdException w:name="Normal" w:semiHidden="0" w:uiPriority="0" w:unhideWhenUsed="0" w:qFormat="1"/>
     <w:lsdException w:name="heading 1" w:semiHidden="0" w:uiPriority="9" w:unhideWhenUsed="0" w:qFormat="1"/>
     <w:lsdException w:name="heading 2" w:uiPriority="9" w:qFormat="1"/>

</xml_diff>